<commit_message>
addition of a led toggle to check transition time
</commit_message>
<xml_diff>
--- a/docs/Window lifter requirements.docx
+++ b/docs/Window lifter requirements.docx
@@ -1,12 +1,15 @@
 
 <file path=word/document.xml><?xml version="1.0" encoding="utf-8"?>
-<w:document xmlns:ve="http://schemas.openxmlformats.org/markup-compatibility/2006" xmlns:o="urn:schemas-microsoft-com:office:office" xmlns:r="http://schemas.openxmlformats.org/officeDocument/2006/relationships" xmlns:m="http://schemas.openxmlformats.org/officeDocument/2006/math" xmlns:v="urn:schemas-microsoft-com:vml" xmlns:wp="http://schemas.openxmlformats.org/drawingml/2006/wordprocessingDrawing" xmlns:w10="urn:schemas-microsoft-com:office:word" xmlns:w="http://schemas.openxmlformats.org/wordprocessingml/2006/main" xmlns:wne="http://schemas.microsoft.com/office/word/2006/wordml">
+<w:document xmlns:wpc="http://schemas.microsoft.com/office/word/2010/wordprocessingCanvas" xmlns:mc="http://schemas.openxmlformats.org/markup-compatibility/2006" xmlns:o="urn:schemas-microsoft-com:office:office" xmlns:r="http://schemas.openxmlformats.org/officeDocument/2006/relationships" xmlns:m="http://schemas.openxmlformats.org/officeDocument/2006/math" xmlns:v="urn:schemas-microsoft-com:vml" xmlns:wp14="http://schemas.microsoft.com/office/word/2010/wordprocessingDrawing" xmlns:wp="http://schemas.openxmlformats.org/drawingml/2006/wordprocessingDrawing" xmlns:w10="urn:schemas-microsoft-com:office:word" xmlns:w="http://schemas.openxmlformats.org/wordprocessingml/2006/main" xmlns:w14="http://schemas.microsoft.com/office/word/2010/wordml" xmlns:w15="http://schemas.microsoft.com/office/word/2012/wordml" xmlns:wpg="http://schemas.microsoft.com/office/word/2010/wordprocessingGroup" xmlns:wpi="http://schemas.microsoft.com/office/word/2010/wordprocessingInk" xmlns:wne="http://schemas.microsoft.com/office/word/2006/wordml" xmlns:wps="http://schemas.microsoft.com/office/word/2010/wordprocessingShape" mc:Ignorable="w14 w15 wp14">
   <w:body>
     <w:p>
       <w:pPr>
-        <w:pStyle w:val="Heading1"/>
+        <w:pStyle w:val="Ttulo1"/>
         <w:spacing w:before="0" w:line="240" w:lineRule="auto"/>
       </w:pPr>
+      <w:r>
+        <w:t>1.0</w:t>
+      </w:r>
       <w:r>
         <w:t>Window lifter requirements:</w:t>
       </w:r>
@@ -29,8 +32,11 @@
     </w:p>
     <w:p>
       <w:pPr>
-        <w:pStyle w:val="Heading2"/>
+        <w:pStyle w:val="Ttulo2"/>
       </w:pPr>
+      <w:r>
+        <w:t>2.0</w:t>
+      </w:r>
       <w:r>
         <w:t>Window behavior:</w:t>
       </w:r>
@@ -40,7 +46,10 @@
         <w:spacing w:line="240" w:lineRule="auto"/>
       </w:pPr>
       <w:r>
-        <w:t>For this purpose the window has to be emulated using a 10 led bar.</w:t>
+        <w:t xml:space="preserve">For this purpose the window has to be </w:t>
+      </w:r>
+      <w:r>
+        <w:t>emulated using a 10 led bar.</w:t>
       </w:r>
     </w:p>
     <w:p>
@@ -72,14 +81,17 @@
         <w:spacing w:line="240" w:lineRule="auto"/>
       </w:pPr>
       <w:r>
-        <w:t>Window movement graphical description:</w:t>
+        <w:t xml:space="preserve">Window movement </w:t>
+      </w:r>
+      <w:r>
+        <w:t>graphical description:</w:t>
       </w:r>
     </w:p>
     <w:tbl>
       <w:tblPr>
         <w:tblW w:w="10580" w:type="dxa"/>
         <w:tblInd w:w="97" w:type="dxa"/>
-        <w:tblLook w:val="04A0"/>
+        <w:tblLook w:val="04A0" w:firstRow="1" w:lastRow="0" w:firstColumn="1" w:lastColumn="0" w:noHBand="0" w:noVBand="1"/>
       </w:tblPr>
       <w:tblGrid>
         <w:gridCol w:w="460"/>
@@ -8089,14 +8101,17 @@
       </w:pPr>
       <w:r>
         <w:lastRenderedPageBreak/>
-        <w:t>Each window movement has to be indicated trough a led color. Depending on movement each led has to be turn on.</w:t>
+        <w:t xml:space="preserve">Each window movement has to be indicated trough a led color. Depending on </w:t>
+      </w:r>
+      <w:r>
+        <w:t>movement each led has to be turn on.</w:t>
       </w:r>
     </w:p>
     <w:tbl>
       <w:tblPr>
         <w:tblStyle w:val="LightList1"/>
         <w:tblW w:w="0" w:type="auto"/>
-        <w:tblLook w:val="04A0"/>
+        <w:tblLook w:val="04A0" w:firstRow="1" w:lastRow="0" w:firstColumn="1" w:lastColumn="0" w:noHBand="0" w:noVBand="1"/>
       </w:tblPr>
       <w:tblGrid>
         <w:gridCol w:w="1336"/>
@@ -8104,11 +8119,11 @@
       </w:tblGrid>
       <w:tr>
         <w:trPr>
-          <w:cnfStyle w:val="100000000000"/>
+          <w:cnfStyle w:val="100000000000" w:firstRow="1" w:lastRow="0" w:firstColumn="0" w:lastColumn="0" w:oddVBand="0" w:evenVBand="0" w:oddHBand="0" w:evenHBand="0" w:firstRowFirstColumn="0" w:firstRowLastColumn="0" w:lastRowFirstColumn="0" w:lastRowLastColumn="0"/>
         </w:trPr>
         <w:tc>
           <w:tcPr>
-            <w:cnfStyle w:val="001000000000"/>
+            <w:cnfStyle w:val="001000000000" w:firstRow="0" w:lastRow="0" w:firstColumn="1" w:lastColumn="0" w:oddVBand="0" w:evenVBand="0" w:oddHBand="0" w:evenHBand="0" w:firstRowFirstColumn="0" w:firstRowLastColumn="0" w:lastRowFirstColumn="0" w:lastRowLastColumn="0"/>
             <w:tcW w:w="1336" w:type="dxa"/>
           </w:tcPr>
           <w:p>
@@ -8123,7 +8138,7 @@
           </w:tcPr>
           <w:p>
             <w:pPr>
-              <w:cnfStyle w:val="100000000000"/>
+              <w:cnfStyle w:val="100000000000" w:firstRow="1" w:lastRow="0" w:firstColumn="0" w:lastColumn="0" w:oddVBand="0" w:evenVBand="0" w:oddHBand="0" w:evenHBand="0" w:firstRowFirstColumn="0" w:firstRowLastColumn="0" w:lastRowFirstColumn="0" w:lastRowLastColumn="0"/>
             </w:pPr>
             <w:r>
               <w:t>LED indicator color</w:t>
@@ -8133,11 +8148,11 @@
       </w:tr>
       <w:tr>
         <w:trPr>
-          <w:cnfStyle w:val="000000100000"/>
+          <w:cnfStyle w:val="000000100000" w:firstRow="0" w:lastRow="0" w:firstColumn="0" w:lastColumn="0" w:oddVBand="0" w:evenVBand="0" w:oddHBand="1" w:evenHBand="0" w:firstRowFirstColumn="0" w:firstRowLastColumn="0" w:lastRowFirstColumn="0" w:lastRowLastColumn="0"/>
         </w:trPr>
         <w:tc>
           <w:tcPr>
-            <w:cnfStyle w:val="001000000000"/>
+            <w:cnfStyle w:val="001000000000" w:firstRow="0" w:lastRow="0" w:firstColumn="1" w:lastColumn="0" w:oddVBand="0" w:evenVBand="0" w:oddHBand="0" w:evenHBand="0" w:firstRowFirstColumn="0" w:firstRowLastColumn="0" w:lastRowFirstColumn="0" w:lastRowLastColumn="0"/>
             <w:tcW w:w="1336" w:type="dxa"/>
           </w:tcPr>
           <w:p>
@@ -8152,7 +8167,7 @@
           </w:tcPr>
           <w:p>
             <w:pPr>
-              <w:cnfStyle w:val="000000100000"/>
+              <w:cnfStyle w:val="000000100000" w:firstRow="0" w:lastRow="0" w:firstColumn="0" w:lastColumn="0" w:oddVBand="0" w:evenVBand="0" w:oddHBand="1" w:evenHBand="0" w:firstRowFirstColumn="0" w:firstRowLastColumn="0" w:lastRowFirstColumn="0" w:lastRowLastColumn="0"/>
             </w:pPr>
             <w:r>
               <w:t>BLUE</w:t>
@@ -8163,7 +8178,7 @@
       <w:tr>
         <w:tc>
           <w:tcPr>
-            <w:cnfStyle w:val="001000000000"/>
+            <w:cnfStyle w:val="001000000000" w:firstRow="0" w:lastRow="0" w:firstColumn="1" w:lastColumn="0" w:oddVBand="0" w:evenVBand="0" w:oddHBand="0" w:evenHBand="0" w:firstRowFirstColumn="0" w:firstRowLastColumn="0" w:lastRowFirstColumn="0" w:lastRowLastColumn="0"/>
             <w:tcW w:w="1336" w:type="dxa"/>
           </w:tcPr>
           <w:p>
@@ -8178,7 +8193,7 @@
           </w:tcPr>
           <w:p>
             <w:pPr>
-              <w:cnfStyle w:val="000000000000"/>
+              <w:cnfStyle w:val="000000000000" w:firstRow="0" w:lastRow="0" w:firstColumn="0" w:lastColumn="0" w:oddVBand="0" w:evenVBand="0" w:oddHBand="0" w:evenHBand="0" w:firstRowFirstColumn="0" w:firstRowLastColumn="0" w:lastRowFirstColumn="0" w:lastRowLastColumn="0"/>
             </w:pPr>
             <w:r>
               <w:t>GREEN</w:t>
@@ -8194,8 +8209,11 @@
     </w:p>
     <w:p>
       <w:pPr>
-        <w:pStyle w:val="Heading2"/>
+        <w:pStyle w:val="Ttulo2"/>
       </w:pPr>
+      <w:r>
+        <w:t xml:space="preserve">3.0 </w:t>
+      </w:r>
       <w:r>
         <w:t>Button Behavior:</w:t>
       </w:r>
@@ -8207,7 +8225,10 @@
     </w:p>
     <w:p>
       <w:r>
-        <w:t>The module has to be able to detect fail button press. In that case the button press or button combination has to be considered as invalid.</w:t>
+        <w:t>The module has to be able to detect fail button press. In</w:t>
+      </w:r>
+      <w:r>
+        <w:t xml:space="preserve"> that case the button press or button combination has to be considered as invalid.</w:t>
       </w:r>
     </w:p>
     <w:p>
@@ -8222,7 +8243,7 @@
       <w:tblPr>
         <w:tblStyle w:val="LightList-Accent11"/>
         <w:tblW w:w="0" w:type="auto"/>
-        <w:tblLook w:val="04A0"/>
+        <w:tblLook w:val="04A0" w:firstRow="1" w:lastRow="0" w:firstColumn="1" w:lastColumn="0" w:noHBand="0" w:noVBand="1"/>
       </w:tblPr>
       <w:tblGrid>
         <w:gridCol w:w="1462"/>
@@ -8231,11 +8252,11 @@
       </w:tblGrid>
       <w:tr>
         <w:trPr>
-          <w:cnfStyle w:val="100000000000"/>
+          <w:cnfStyle w:val="100000000000" w:firstRow="1" w:lastRow="0" w:firstColumn="0" w:lastColumn="0" w:oddVBand="0" w:evenVBand="0" w:oddHBand="0" w:evenHBand="0" w:firstRowFirstColumn="0" w:firstRowLastColumn="0" w:lastRowFirstColumn="0" w:lastRowLastColumn="0"/>
         </w:trPr>
         <w:tc>
           <w:tcPr>
-            <w:cnfStyle w:val="001000000000"/>
+            <w:cnfStyle w:val="001000000000" w:firstRow="0" w:lastRow="0" w:firstColumn="1" w:lastColumn="0" w:oddVBand="0" w:evenVBand="0" w:oddHBand="0" w:evenHBand="0" w:firstRowFirstColumn="0" w:firstRowLastColumn="0" w:lastRowFirstColumn="0" w:lastRowLastColumn="0"/>
             <w:tcW w:w="1462" w:type="dxa"/>
           </w:tcPr>
           <w:p>
@@ -8250,7 +8271,7 @@
           </w:tcPr>
           <w:p>
             <w:pPr>
-              <w:cnfStyle w:val="100000000000"/>
+              <w:cnfStyle w:val="100000000000" w:firstRow="1" w:lastRow="0" w:firstColumn="0" w:lastColumn="0" w:oddVBand="0" w:evenVBand="0" w:oddHBand="0" w:evenHBand="0" w:firstRowFirstColumn="0" w:firstRowLastColumn="0" w:lastRowFirstColumn="0" w:lastRowLastColumn="0"/>
             </w:pPr>
             <w:r>
               <w:t>Time</w:t>
@@ -8263,7 +8284,7 @@
           </w:tcPr>
           <w:p>
             <w:pPr>
-              <w:cnfStyle w:val="100000000000"/>
+              <w:cnfStyle w:val="100000000000" w:firstRow="1" w:lastRow="0" w:firstColumn="0" w:lastColumn="0" w:oddVBand="0" w:evenVBand="0" w:oddHBand="0" w:evenHBand="0" w:firstRowFirstColumn="0" w:firstRowLastColumn="0" w:lastRowFirstColumn="0" w:lastRowLastColumn="0"/>
             </w:pPr>
             <w:r>
               <w:t>Action</w:t>
@@ -8273,11 +8294,11 @@
       </w:tr>
       <w:tr>
         <w:trPr>
-          <w:cnfStyle w:val="000000100000"/>
+          <w:cnfStyle w:val="000000100000" w:firstRow="0" w:lastRow="0" w:firstColumn="0" w:lastColumn="0" w:oddVBand="0" w:evenVBand="0" w:oddHBand="1" w:evenHBand="0" w:firstRowFirstColumn="0" w:firstRowLastColumn="0" w:lastRowFirstColumn="0" w:lastRowLastColumn="0"/>
         </w:trPr>
         <w:tc>
           <w:tcPr>
-            <w:cnfStyle w:val="001000000000"/>
+            <w:cnfStyle w:val="001000000000" w:firstRow="0" w:lastRow="0" w:firstColumn="1" w:lastColumn="0" w:oddVBand="0" w:evenVBand="0" w:oddHBand="0" w:evenHBand="0" w:firstRowFirstColumn="0" w:firstRowLastColumn="0" w:lastRowFirstColumn="0" w:lastRowLastColumn="0"/>
             <w:tcW w:w="1462" w:type="dxa"/>
           </w:tcPr>
           <w:p>
@@ -8292,7 +8313,7 @@
           </w:tcPr>
           <w:p>
             <w:pPr>
-              <w:cnfStyle w:val="000000100000"/>
+              <w:cnfStyle w:val="000000100000" w:firstRow="0" w:lastRow="0" w:firstColumn="0" w:lastColumn="0" w:oddVBand="0" w:evenVBand="0" w:oddHBand="1" w:evenHBand="0" w:firstRowFirstColumn="0" w:firstRowLastColumn="0" w:lastRowFirstColumn="0" w:lastRowLastColumn="0"/>
             </w:pPr>
             <w:r>
               <w:t>&gt;500 msec</w:t>
@@ -8305,10 +8326,13 @@
           </w:tcPr>
           <w:p>
             <w:pPr>
-              <w:cnfStyle w:val="000000100000"/>
-            </w:pPr>
-            <w:r>
-              <w:t>The window shall UP until get totally CLOSED while the button keep press.</w:t>
+              <w:cnfStyle w:val="000000100000" w:firstRow="0" w:lastRow="0" w:firstColumn="0" w:lastColumn="0" w:oddVBand="0" w:evenVBand="0" w:oddHBand="1" w:evenHBand="0" w:firstRowFirstColumn="0" w:firstRowLastColumn="0" w:lastRowFirstColumn="0" w:lastRowLastColumn="0"/>
+            </w:pPr>
+            <w:r>
+              <w:t>The window s</w:t>
+            </w:r>
+            <w:r>
+              <w:t>hall UP until get totally CLOSED while the button keep press.</w:t>
             </w:r>
           </w:p>
         </w:tc>
@@ -8316,7 +8340,7 @@
       <w:tr>
         <w:tc>
           <w:tcPr>
-            <w:cnfStyle w:val="001000000000"/>
+            <w:cnfStyle w:val="001000000000" w:firstRow="0" w:lastRow="0" w:firstColumn="1" w:lastColumn="0" w:oddVBand="0" w:evenVBand="0" w:oddHBand="0" w:evenHBand="0" w:firstRowFirstColumn="0" w:firstRowLastColumn="0" w:lastRowFirstColumn="0" w:lastRowLastColumn="0"/>
             <w:tcW w:w="1462" w:type="dxa"/>
           </w:tcPr>
           <w:p>
@@ -8331,7 +8355,7 @@
           </w:tcPr>
           <w:p>
             <w:pPr>
-              <w:cnfStyle w:val="000000000000"/>
+              <w:cnfStyle w:val="000000000000" w:firstRow="0" w:lastRow="0" w:firstColumn="0" w:lastColumn="0" w:oddVBand="0" w:evenVBand="0" w:oddHBand="0" w:evenHBand="0" w:firstRowFirstColumn="0" w:firstRowLastColumn="0" w:lastRowFirstColumn="0" w:lastRowLastColumn="0"/>
             </w:pPr>
             <w:r>
               <w:t>&gt;500 msec</w:t>
@@ -8344,7 +8368,7 @@
           </w:tcPr>
           <w:p>
             <w:pPr>
-              <w:cnfStyle w:val="000000000000"/>
+              <w:cnfStyle w:val="000000000000" w:firstRow="0" w:lastRow="0" w:firstColumn="0" w:lastColumn="0" w:oddVBand="0" w:evenVBand="0" w:oddHBand="0" w:evenHBand="0" w:firstRowFirstColumn="0" w:firstRowLastColumn="0" w:lastRowFirstColumn="0" w:lastRowLastColumn="0"/>
             </w:pPr>
             <w:r>
               <w:t>The window shall DOWN until get totally OPEN while the button keep press.</w:t>
@@ -8354,11 +8378,11 @@
       </w:tr>
       <w:tr>
         <w:trPr>
-          <w:cnfStyle w:val="000000100000"/>
+          <w:cnfStyle w:val="000000100000" w:firstRow="0" w:lastRow="0" w:firstColumn="0" w:lastColumn="0" w:oddVBand="0" w:evenVBand="0" w:oddHBand="1" w:evenHBand="0" w:firstRowFirstColumn="0" w:firstRowLastColumn="0" w:lastRowFirstColumn="0" w:lastRowLastColumn="0"/>
         </w:trPr>
         <w:tc>
           <w:tcPr>
-            <w:cnfStyle w:val="001000000000"/>
+            <w:cnfStyle w:val="001000000000" w:firstRow="0" w:lastRow="0" w:firstColumn="1" w:lastColumn="0" w:oddVBand="0" w:evenVBand="0" w:oddHBand="0" w:evenHBand="0" w:firstRowFirstColumn="0" w:firstRowLastColumn="0" w:lastRowFirstColumn="0" w:lastRowLastColumn="0"/>
             <w:tcW w:w="1462" w:type="dxa"/>
           </w:tcPr>
           <w:p>
@@ -8373,7 +8397,7 @@
           </w:tcPr>
           <w:p>
             <w:pPr>
-              <w:cnfStyle w:val="000000100000"/>
+              <w:cnfStyle w:val="000000100000" w:firstRow="0" w:lastRow="0" w:firstColumn="0" w:lastColumn="0" w:oddVBand="0" w:evenVBand="0" w:oddHBand="1" w:evenHBand="0" w:firstRowFirstColumn="0" w:firstRowLastColumn="0" w:lastRowFirstColumn="0" w:lastRowLastColumn="0"/>
             </w:pPr>
             <w:r>
               <w:t>&lt;500 msec</w:t>
@@ -8386,7 +8410,7 @@
           </w:tcPr>
           <w:p>
             <w:pPr>
-              <w:cnfStyle w:val="000000100000"/>
+              <w:cnfStyle w:val="000000100000" w:firstRow="0" w:lastRow="0" w:firstColumn="0" w:lastColumn="0" w:oddVBand="0" w:evenVBand="0" w:oddHBand="1" w:evenHBand="0" w:firstRowFirstColumn="0" w:firstRowLastColumn="0" w:lastRowFirstColumn="0" w:lastRowLastColumn="0"/>
             </w:pPr>
             <w:r>
               <w:t>The window shall UP until get totally CLOSED automatically. (Function one touch)</w:t>
@@ -8397,13 +8421,15 @@
       <w:tr>
         <w:tc>
           <w:tcPr>
-            <w:cnfStyle w:val="001000000000"/>
+            <w:cnfStyle w:val="001000000000" w:firstRow="0" w:lastRow="0" w:firstColumn="1" w:lastColumn="0" w:oddVBand="0" w:evenVBand="0" w:oddHBand="0" w:evenHBand="0" w:firstRowFirstColumn="0" w:firstRowLastColumn="0" w:lastRowFirstColumn="0" w:lastRowLastColumn="0"/>
             <w:tcW w:w="1462" w:type="dxa"/>
           </w:tcPr>
           <w:p>
             <w:r>
               <w:t>DOWN</w:t>
             </w:r>
+            <w:bookmarkStart w:id="0" w:name="_GoBack"/>
+            <w:bookmarkEnd w:id="0"/>
           </w:p>
         </w:tc>
         <w:tc>
@@ -8412,10 +8438,13 @@
           </w:tcPr>
           <w:p>
             <w:pPr>
-              <w:cnfStyle w:val="000000000000"/>
-            </w:pPr>
-            <w:r>
-              <w:t>&lt;500 msec</w:t>
+              <w:cnfStyle w:val="000000000000" w:firstRow="0" w:lastRow="0" w:firstColumn="0" w:lastColumn="0" w:oddVBand="0" w:evenVBand="0" w:oddHBand="0" w:evenHBand="0" w:firstRowFirstColumn="0" w:firstRowLastColumn="0" w:lastRowFirstColumn="0" w:lastRowLastColumn="0"/>
+            </w:pPr>
+            <w:r>
+              <w:t>&lt;</w:t>
+            </w:r>
+            <w:r>
+              <w:t>500 msec</w:t>
             </w:r>
           </w:p>
         </w:tc>
@@ -8425,7 +8454,7 @@
           </w:tcPr>
           <w:p>
             <w:pPr>
-              <w:cnfStyle w:val="000000000000"/>
+              <w:cnfStyle w:val="000000000000" w:firstRow="0" w:lastRow="0" w:firstColumn="0" w:lastColumn="0" w:oddVBand="0" w:evenVBand="0" w:oddHBand="0" w:evenHBand="0" w:firstRowFirstColumn="0" w:firstRowLastColumn="0" w:lastRowFirstColumn="0" w:lastRowLastColumn="0"/>
             </w:pPr>
             <w:r>
               <w:t>The window shall DOWN until get totally OPEN automatically. (Function one touch)</w:t>
@@ -8441,8 +8470,11 @@
     </w:p>
     <w:p>
       <w:pPr>
-        <w:pStyle w:val="Heading2"/>
+        <w:pStyle w:val="Ttulo2"/>
       </w:pPr>
+      <w:r>
+        <w:t xml:space="preserve">4.0 </w:t>
+      </w:r>
       <w:r>
         <w:t>Anti pinch functionality:</w:t>
       </w:r>
@@ -8460,7 +8492,10 @@
         <w:spacing w:line="240" w:lineRule="auto"/>
       </w:pPr>
       <w:r>
-        <w:t>In this case the signal than indicates to the module the detection of a pinch will be a push button.</w:t>
+        <w:t xml:space="preserve">In this case the signal </w:t>
+      </w:r>
+      <w:r>
+        <w:t>than indicates to the module the detection of a pinch will be a push button.</w:t>
       </w:r>
     </w:p>
     <w:p>
@@ -8484,7 +8519,10 @@
         <w:spacing w:line="240" w:lineRule="auto"/>
       </w:pPr>
       <w:r>
-        <w:t>If this signal is valid then the module has to stop the UP Movement and then DOWN the window until the window get totally OPEN.</w:t>
+        <w:t>If th</w:t>
+      </w:r>
+      <w:r>
+        <w:t>is signal is valid then the module has to stop the UP Movement and then DOWN the window until the window get totally OPEN.</w:t>
       </w:r>
     </w:p>
     <w:p>
@@ -8500,7 +8538,10 @@
         <w:spacing w:line="240" w:lineRule="auto"/>
       </w:pPr>
       <w:r>
-        <w:t>After this time the module has to recognize every button press.</w:t>
+        <w:t xml:space="preserve">After this time the module has to recognize </w:t>
+      </w:r>
+      <w:r>
+        <w:t>every button press.</w:t>
       </w:r>
     </w:p>
     <w:sectPr>
@@ -8514,7 +8555,7 @@
 </file>
 
 <file path=word/styles.xml><?xml version="1.0" encoding="utf-8"?>
-<w:styles xmlns:r="http://schemas.openxmlformats.org/officeDocument/2006/relationships" xmlns:w="http://schemas.openxmlformats.org/wordprocessingml/2006/main">
+<w:styles xmlns:mc="http://schemas.openxmlformats.org/markup-compatibility/2006" xmlns:r="http://schemas.openxmlformats.org/officeDocument/2006/relationships" xmlns:w="http://schemas.openxmlformats.org/wordprocessingml/2006/main" xmlns:w14="http://schemas.microsoft.com/office/word/2010/wordml" xmlns:w15="http://schemas.microsoft.com/office/word/2012/wordml" mc:Ignorable="w14 w15">
   <w:docDefaults>
     <w:rPrDefault>
       <w:rPr>
@@ -8530,154 +8571,388 @@
       </w:pPr>
     </w:pPrDefault>
   </w:docDefaults>
-  <w:latentStyles w:defLockedState="0" w:defUIPriority="99" w:defSemiHidden="1" w:defUnhideWhenUsed="1" w:defQFormat="0" w:count="267">
-    <w:lsdException w:name="Normal" w:semiHidden="0" w:uiPriority="0" w:unhideWhenUsed="0" w:qFormat="1"/>
-    <w:lsdException w:name="heading 1" w:semiHidden="0" w:uiPriority="9" w:unhideWhenUsed="0" w:qFormat="1"/>
-    <w:lsdException w:name="heading 2" w:uiPriority="9" w:qFormat="1"/>
-    <w:lsdException w:name="heading 3" w:uiPriority="9" w:qFormat="1"/>
-    <w:lsdException w:name="heading 4" w:uiPriority="9" w:qFormat="1"/>
-    <w:lsdException w:name="heading 5" w:uiPriority="9" w:qFormat="1"/>
-    <w:lsdException w:name="heading 6" w:uiPriority="9" w:qFormat="1"/>
-    <w:lsdException w:name="heading 7" w:uiPriority="9" w:qFormat="1"/>
-    <w:lsdException w:name="heading 8" w:uiPriority="9" w:qFormat="1"/>
-    <w:lsdException w:name="heading 9" w:uiPriority="9" w:qFormat="1"/>
-    <w:lsdException w:name="toc 1" w:uiPriority="39"/>
-    <w:lsdException w:name="toc 2" w:uiPriority="39"/>
-    <w:lsdException w:name="toc 3" w:uiPriority="39"/>
-    <w:lsdException w:name="toc 4" w:uiPriority="39"/>
-    <w:lsdException w:name="toc 5" w:uiPriority="39"/>
-    <w:lsdException w:name="toc 6" w:uiPriority="39"/>
-    <w:lsdException w:name="toc 7" w:uiPriority="39"/>
-    <w:lsdException w:name="toc 8" w:uiPriority="39"/>
-    <w:lsdException w:name="toc 9" w:uiPriority="39"/>
-    <w:lsdException w:name="caption" w:uiPriority="35" w:qFormat="1"/>
-    <w:lsdException w:name="Title" w:semiHidden="0" w:uiPriority="10" w:unhideWhenUsed="0" w:qFormat="1"/>
-    <w:lsdException w:name="Default Paragraph Font" w:uiPriority="1"/>
-    <w:lsdException w:name="Subtitle" w:semiHidden="0" w:uiPriority="11" w:unhideWhenUsed="0" w:qFormat="1"/>
-    <w:lsdException w:name="Strong" w:semiHidden="0" w:uiPriority="22" w:unhideWhenUsed="0" w:qFormat="1"/>
-    <w:lsdException w:name="Emphasis" w:semiHidden="0" w:uiPriority="20" w:unhideWhenUsed="0" w:qFormat="1"/>
-    <w:lsdException w:name="Table Grid" w:semiHidden="0" w:uiPriority="59" w:unhideWhenUsed="0"/>
-    <w:lsdException w:name="Placeholder Text" w:unhideWhenUsed="0"/>
-    <w:lsdException w:name="No Spacing" w:semiHidden="0" w:uiPriority="1" w:unhideWhenUsed="0" w:qFormat="1"/>
-    <w:lsdException w:name="Light Shading" w:semiHidden="0" w:uiPriority="60" w:unhideWhenUsed="0"/>
-    <w:lsdException w:name="Light List" w:semiHidden="0" w:uiPriority="61" w:unhideWhenUsed="0"/>
-    <w:lsdException w:name="Light Grid" w:semiHidden="0" w:uiPriority="62" w:unhideWhenUsed="0"/>
-    <w:lsdException w:name="Medium Shading 1" w:semiHidden="0" w:uiPriority="63" w:unhideWhenUsed="0"/>
-    <w:lsdException w:name="Medium Shading 2" w:semiHidden="0" w:uiPriority="64" w:unhideWhenUsed="0"/>
-    <w:lsdException w:name="Medium List 1" w:semiHidden="0" w:uiPriority="65" w:unhideWhenUsed="0"/>
-    <w:lsdException w:name="Medium List 2" w:semiHidden="0" w:uiPriority="66" w:unhideWhenUsed="0"/>
-    <w:lsdException w:name="Medium Grid 1" w:semiHidden="0" w:uiPriority="67" w:unhideWhenUsed="0"/>
-    <w:lsdException w:name="Medium Grid 2" w:semiHidden="0" w:uiPriority="68" w:unhideWhenUsed="0"/>
-    <w:lsdException w:name="Medium Grid 3" w:semiHidden="0" w:uiPriority="69" w:unhideWhenUsed="0"/>
-    <w:lsdException w:name="Dark List" w:semiHidden="0" w:uiPriority="70" w:unhideWhenUsed="0"/>
-    <w:lsdException w:name="Colorful Shading" w:semiHidden="0" w:uiPriority="71" w:unhideWhenUsed="0"/>
-    <w:lsdException w:name="Colorful List" w:semiHidden="0" w:uiPriority="72" w:unhideWhenUsed="0"/>
-    <w:lsdException w:name="Colorful Grid" w:semiHidden="0" w:uiPriority="73" w:unhideWhenUsed="0"/>
-    <w:lsdException w:name="Light Shading Accent 1" w:semiHidden="0" w:uiPriority="60" w:unhideWhenUsed="0"/>
-    <w:lsdException w:name="Light List Accent 1" w:semiHidden="0" w:uiPriority="61" w:unhideWhenUsed="0"/>
-    <w:lsdException w:name="Light Grid Accent 1" w:semiHidden="0" w:uiPriority="62" w:unhideWhenUsed="0"/>
-    <w:lsdException w:name="Medium Shading 1 Accent 1" w:semiHidden="0" w:uiPriority="63" w:unhideWhenUsed="0"/>
-    <w:lsdException w:name="Medium Shading 2 Accent 1" w:semiHidden="0" w:uiPriority="64" w:unhideWhenUsed="0"/>
-    <w:lsdException w:name="Medium List 1 Accent 1" w:semiHidden="0" w:uiPriority="65" w:unhideWhenUsed="0"/>
-    <w:lsdException w:name="Revision" w:unhideWhenUsed="0"/>
-    <w:lsdException w:name="List Paragraph" w:semiHidden="0" w:uiPriority="34" w:unhideWhenUsed="0" w:qFormat="1"/>
-    <w:lsdException w:name="Quote" w:semiHidden="0" w:uiPriority="29" w:unhideWhenUsed="0" w:qFormat="1"/>
-    <w:lsdException w:name="Intense Quote" w:semiHidden="0" w:uiPriority="30" w:unhideWhenUsed="0" w:qFormat="1"/>
-    <w:lsdException w:name="Medium List 2 Accent 1" w:semiHidden="0" w:uiPriority="66" w:unhideWhenUsed="0"/>
-    <w:lsdException w:name="Medium Grid 1 Accent 1" w:semiHidden="0" w:uiPriority="67" w:unhideWhenUsed="0"/>
-    <w:lsdException w:name="Medium Grid 2 Accent 1" w:semiHidden="0" w:uiPriority="68" w:unhideWhenUsed="0"/>
-    <w:lsdException w:name="Medium Grid 3 Accent 1" w:semiHidden="0" w:uiPriority="69" w:unhideWhenUsed="0"/>
-    <w:lsdException w:name="Dark List Accent 1" w:semiHidden="0" w:uiPriority="70" w:unhideWhenUsed="0"/>
-    <w:lsdException w:name="Colorful Shading Accent 1" w:semiHidden="0" w:uiPriority="71" w:unhideWhenUsed="0"/>
-    <w:lsdException w:name="Colorful List Accent 1" w:semiHidden="0" w:uiPriority="72" w:unhideWhenUsed="0"/>
-    <w:lsdException w:name="Colorful Grid Accent 1" w:semiHidden="0" w:uiPriority="73" w:unhideWhenUsed="0"/>
-    <w:lsdException w:name="Light Shading Accent 2" w:semiHidden="0" w:uiPriority="60" w:unhideWhenUsed="0"/>
-    <w:lsdException w:name="Light List Accent 2" w:semiHidden="0" w:uiPriority="61" w:unhideWhenUsed="0"/>
-    <w:lsdException w:name="Light Grid Accent 2" w:semiHidden="0" w:uiPriority="62" w:unhideWhenUsed="0"/>
-    <w:lsdException w:name="Medium Shading 1 Accent 2" w:semiHidden="0" w:uiPriority="63" w:unhideWhenUsed="0"/>
-    <w:lsdException w:name="Medium Shading 2 Accent 2" w:semiHidden="0" w:uiPriority="64" w:unhideWhenUsed="0"/>
-    <w:lsdException w:name="Medium List 1 Accent 2" w:semiHidden="0" w:uiPriority="65" w:unhideWhenUsed="0"/>
-    <w:lsdException w:name="Medium List 2 Accent 2" w:semiHidden="0" w:uiPriority="66" w:unhideWhenUsed="0"/>
-    <w:lsdException w:name="Medium Grid 1 Accent 2" w:semiHidden="0" w:uiPriority="67" w:unhideWhenUsed="0"/>
-    <w:lsdException w:name="Medium Grid 2 Accent 2" w:semiHidden="0" w:uiPriority="68" w:unhideWhenUsed="0"/>
-    <w:lsdException w:name="Medium Grid 3 Accent 2" w:semiHidden="0" w:uiPriority="69" w:unhideWhenUsed="0"/>
-    <w:lsdException w:name="Dark List Accent 2" w:semiHidden="0" w:uiPriority="70" w:unhideWhenUsed="0"/>
-    <w:lsdException w:name="Colorful Shading Accent 2" w:semiHidden="0" w:uiPriority="71" w:unhideWhenUsed="0"/>
-    <w:lsdException w:name="Colorful List Accent 2" w:semiHidden="0" w:uiPriority="72" w:unhideWhenUsed="0"/>
-    <w:lsdException w:name="Colorful Grid Accent 2" w:semiHidden="0" w:uiPriority="73" w:unhideWhenUsed="0"/>
-    <w:lsdException w:name="Light Shading Accent 3" w:semiHidden="0" w:uiPriority="60" w:unhideWhenUsed="0"/>
-    <w:lsdException w:name="Light List Accent 3" w:semiHidden="0" w:uiPriority="61" w:unhideWhenUsed="0"/>
-    <w:lsdException w:name="Light Grid Accent 3" w:semiHidden="0" w:uiPriority="62" w:unhideWhenUsed="0"/>
-    <w:lsdException w:name="Medium Shading 1 Accent 3" w:semiHidden="0" w:uiPriority="63" w:unhideWhenUsed="0"/>
-    <w:lsdException w:name="Medium Shading 2 Accent 3" w:semiHidden="0" w:uiPriority="64" w:unhideWhenUsed="0"/>
-    <w:lsdException w:name="Medium List 1 Accent 3" w:semiHidden="0" w:uiPriority="65" w:unhideWhenUsed="0"/>
-    <w:lsdException w:name="Medium List 2 Accent 3" w:semiHidden="0" w:uiPriority="66" w:unhideWhenUsed="0"/>
-    <w:lsdException w:name="Medium Grid 1 Accent 3" w:semiHidden="0" w:uiPriority="67" w:unhideWhenUsed="0"/>
-    <w:lsdException w:name="Medium Grid 2 Accent 3" w:semiHidden="0" w:uiPriority="68" w:unhideWhenUsed="0"/>
-    <w:lsdException w:name="Medium Grid 3 Accent 3" w:semiHidden="0" w:uiPriority="69" w:unhideWhenUsed="0"/>
-    <w:lsdException w:name="Dark List Accent 3" w:semiHidden="0" w:uiPriority="70" w:unhideWhenUsed="0"/>
-    <w:lsdException w:name="Colorful Shading Accent 3" w:semiHidden="0" w:uiPriority="71" w:unhideWhenUsed="0"/>
-    <w:lsdException w:name="Colorful List Accent 3" w:semiHidden="0" w:uiPriority="72" w:unhideWhenUsed="0"/>
-    <w:lsdException w:name="Colorful Grid Accent 3" w:semiHidden="0" w:uiPriority="73" w:unhideWhenUsed="0"/>
-    <w:lsdException w:name="Light Shading Accent 4" w:semiHidden="0" w:uiPriority="60" w:unhideWhenUsed="0"/>
-    <w:lsdException w:name="Light List Accent 4" w:semiHidden="0" w:uiPriority="61" w:unhideWhenUsed="0"/>
-    <w:lsdException w:name="Light Grid Accent 4" w:semiHidden="0" w:uiPriority="62" w:unhideWhenUsed="0"/>
-    <w:lsdException w:name="Medium Shading 1 Accent 4" w:semiHidden="0" w:uiPriority="63" w:unhideWhenUsed="0"/>
-    <w:lsdException w:name="Medium Shading 2 Accent 4" w:semiHidden="0" w:uiPriority="64" w:unhideWhenUsed="0"/>
-    <w:lsdException w:name="Medium List 1 Accent 4" w:semiHidden="0" w:uiPriority="65" w:unhideWhenUsed="0"/>
-    <w:lsdException w:name="Medium List 2 Accent 4" w:semiHidden="0" w:uiPriority="66" w:unhideWhenUsed="0"/>
-    <w:lsdException w:name="Medium Grid 1 Accent 4" w:semiHidden="0" w:uiPriority="67" w:unhideWhenUsed="0"/>
-    <w:lsdException w:name="Medium Grid 2 Accent 4" w:semiHidden="0" w:uiPriority="68" w:unhideWhenUsed="0"/>
-    <w:lsdException w:name="Medium Grid 3 Accent 4" w:semiHidden="0" w:uiPriority="69" w:unhideWhenUsed="0"/>
-    <w:lsdException w:name="Dark List Accent 4" w:semiHidden="0" w:uiPriority="70" w:unhideWhenUsed="0"/>
-    <w:lsdException w:name="Colorful Shading Accent 4" w:semiHidden="0" w:uiPriority="71" w:unhideWhenUsed="0"/>
-    <w:lsdException w:name="Colorful List Accent 4" w:semiHidden="0" w:uiPriority="72" w:unhideWhenUsed="0"/>
-    <w:lsdException w:name="Colorful Grid Accent 4" w:semiHidden="0" w:uiPriority="73" w:unhideWhenUsed="0"/>
-    <w:lsdException w:name="Light Shading Accent 5" w:semiHidden="0" w:uiPriority="60" w:unhideWhenUsed="0"/>
-    <w:lsdException w:name="Light List Accent 5" w:semiHidden="0" w:uiPriority="61" w:unhideWhenUsed="0"/>
-    <w:lsdException w:name="Light Grid Accent 5" w:semiHidden="0" w:uiPriority="62" w:unhideWhenUsed="0"/>
-    <w:lsdException w:name="Medium Shading 1 Accent 5" w:semiHidden="0" w:uiPriority="63" w:unhideWhenUsed="0"/>
-    <w:lsdException w:name="Medium Shading 2 Accent 5" w:semiHidden="0" w:uiPriority="64" w:unhideWhenUsed="0"/>
-    <w:lsdException w:name="Medium List 1 Accent 5" w:semiHidden="0" w:uiPriority="65" w:unhideWhenUsed="0"/>
-    <w:lsdException w:name="Medium List 2 Accent 5" w:semiHidden="0" w:uiPriority="66" w:unhideWhenUsed="0"/>
-    <w:lsdException w:name="Medium Grid 1 Accent 5" w:semiHidden="0" w:uiPriority="67" w:unhideWhenUsed="0"/>
-    <w:lsdException w:name="Medium Grid 2 Accent 5" w:semiHidden="0" w:uiPriority="68" w:unhideWhenUsed="0"/>
-    <w:lsdException w:name="Medium Grid 3 Accent 5" w:semiHidden="0" w:uiPriority="69" w:unhideWhenUsed="0"/>
-    <w:lsdException w:name="Dark List Accent 5" w:semiHidden="0" w:uiPriority="70" w:unhideWhenUsed="0"/>
-    <w:lsdException w:name="Colorful Shading Accent 5" w:semiHidden="0" w:uiPriority="71" w:unhideWhenUsed="0"/>
-    <w:lsdException w:name="Colorful List Accent 5" w:semiHidden="0" w:uiPriority="72" w:unhideWhenUsed="0"/>
-    <w:lsdException w:name="Colorful Grid Accent 5" w:semiHidden="0" w:uiPriority="73" w:unhideWhenUsed="0"/>
-    <w:lsdException w:name="Light Shading Accent 6" w:semiHidden="0" w:uiPriority="60" w:unhideWhenUsed="0"/>
-    <w:lsdException w:name="Light List Accent 6" w:semiHidden="0" w:uiPriority="61" w:unhideWhenUsed="0"/>
-    <w:lsdException w:name="Light Grid Accent 6" w:semiHidden="0" w:uiPriority="62" w:unhideWhenUsed="0"/>
-    <w:lsdException w:name="Medium Shading 1 Accent 6" w:semiHidden="0" w:uiPriority="63" w:unhideWhenUsed="0"/>
-    <w:lsdException w:name="Medium Shading 2 Accent 6" w:semiHidden="0" w:uiPriority="64" w:unhideWhenUsed="0"/>
-    <w:lsdException w:name="Medium List 1 Accent 6" w:semiHidden="0" w:uiPriority="65" w:unhideWhenUsed="0"/>
-    <w:lsdException w:name="Medium List 2 Accent 6" w:semiHidden="0" w:uiPriority="66" w:unhideWhenUsed="0"/>
-    <w:lsdException w:name="Medium Grid 1 Accent 6" w:semiHidden="0" w:uiPriority="67" w:unhideWhenUsed="0"/>
-    <w:lsdException w:name="Medium Grid 2 Accent 6" w:semiHidden="0" w:uiPriority="68" w:unhideWhenUsed="0"/>
-    <w:lsdException w:name="Medium Grid 3 Accent 6" w:semiHidden="0" w:uiPriority="69" w:unhideWhenUsed="0"/>
-    <w:lsdException w:name="Dark List Accent 6" w:semiHidden="0" w:uiPriority="70" w:unhideWhenUsed="0"/>
-    <w:lsdException w:name="Colorful Shading Accent 6" w:semiHidden="0" w:uiPriority="71" w:unhideWhenUsed="0"/>
-    <w:lsdException w:name="Colorful List Accent 6" w:semiHidden="0" w:uiPriority="72" w:unhideWhenUsed="0"/>
-    <w:lsdException w:name="Colorful Grid Accent 6" w:semiHidden="0" w:uiPriority="73" w:unhideWhenUsed="0"/>
-    <w:lsdException w:name="Subtle Emphasis" w:semiHidden="0" w:uiPriority="19" w:unhideWhenUsed="0" w:qFormat="1"/>
-    <w:lsdException w:name="Intense Emphasis" w:semiHidden="0" w:uiPriority="21" w:unhideWhenUsed="0" w:qFormat="1"/>
-    <w:lsdException w:name="Subtle Reference" w:semiHidden="0" w:uiPriority="31" w:unhideWhenUsed="0" w:qFormat="1"/>
-    <w:lsdException w:name="Intense Reference" w:semiHidden="0" w:uiPriority="32" w:unhideWhenUsed="0" w:qFormat="1"/>
-    <w:lsdException w:name="Book Title" w:semiHidden="0" w:uiPriority="33" w:unhideWhenUsed="0" w:qFormat="1"/>
-    <w:lsdException w:name="Bibliography" w:uiPriority="37"/>
-    <w:lsdException w:name="TOC Heading" w:uiPriority="39" w:qFormat="1"/>
+  <w:latentStyles w:defLockedState="0" w:defUIPriority="99" w:defSemiHidden="0" w:defUnhideWhenUsed="0" w:defQFormat="0" w:count="371">
+    <w:lsdException w:name="Normal" w:uiPriority="0" w:qFormat="1"/>
+    <w:lsdException w:name="heading 1" w:uiPriority="9" w:qFormat="1"/>
+    <w:lsdException w:name="heading 2" w:semiHidden="1" w:uiPriority="9" w:unhideWhenUsed="1" w:qFormat="1"/>
+    <w:lsdException w:name="heading 3" w:semiHidden="1" w:uiPriority="9" w:unhideWhenUsed="1" w:qFormat="1"/>
+    <w:lsdException w:name="heading 4" w:semiHidden="1" w:uiPriority="9" w:unhideWhenUsed="1" w:qFormat="1"/>
+    <w:lsdException w:name="heading 5" w:semiHidden="1" w:uiPriority="9" w:unhideWhenUsed="1" w:qFormat="1"/>
+    <w:lsdException w:name="heading 6" w:semiHidden="1" w:uiPriority="9" w:unhideWhenUsed="1" w:qFormat="1"/>
+    <w:lsdException w:name="heading 7" w:semiHidden="1" w:uiPriority="9" w:unhideWhenUsed="1" w:qFormat="1"/>
+    <w:lsdException w:name="heading 8" w:semiHidden="1" w:uiPriority="9" w:unhideWhenUsed="1" w:qFormat="1"/>
+    <w:lsdException w:name="heading 9" w:semiHidden="1" w:uiPriority="9" w:unhideWhenUsed="1" w:qFormat="1"/>
+    <w:lsdException w:name="index 1" w:semiHidden="1" w:unhideWhenUsed="1"/>
+    <w:lsdException w:name="index 2" w:semiHidden="1" w:unhideWhenUsed="1"/>
+    <w:lsdException w:name="index 3" w:semiHidden="1" w:unhideWhenUsed="1"/>
+    <w:lsdException w:name="index 4" w:semiHidden="1" w:unhideWhenUsed="1"/>
+    <w:lsdException w:name="index 5" w:semiHidden="1" w:unhideWhenUsed="1"/>
+    <w:lsdException w:name="index 6" w:semiHidden="1" w:unhideWhenUsed="1"/>
+    <w:lsdException w:name="index 7" w:semiHidden="1" w:unhideWhenUsed="1"/>
+    <w:lsdException w:name="index 8" w:semiHidden="1" w:unhideWhenUsed="1"/>
+    <w:lsdException w:name="index 9" w:semiHidden="1" w:unhideWhenUsed="1"/>
+    <w:lsdException w:name="toc 1" w:semiHidden="1" w:uiPriority="39" w:unhideWhenUsed="1"/>
+    <w:lsdException w:name="toc 2" w:semiHidden="1" w:uiPriority="39" w:unhideWhenUsed="1"/>
+    <w:lsdException w:name="toc 3" w:semiHidden="1" w:uiPriority="39" w:unhideWhenUsed="1"/>
+    <w:lsdException w:name="toc 4" w:semiHidden="1" w:uiPriority="39" w:unhideWhenUsed="1"/>
+    <w:lsdException w:name="toc 5" w:semiHidden="1" w:uiPriority="39" w:unhideWhenUsed="1"/>
+    <w:lsdException w:name="toc 6" w:semiHidden="1" w:uiPriority="39" w:unhideWhenUsed="1"/>
+    <w:lsdException w:name="toc 7" w:semiHidden="1" w:uiPriority="39" w:unhideWhenUsed="1"/>
+    <w:lsdException w:name="toc 8" w:semiHidden="1" w:uiPriority="39" w:unhideWhenUsed="1"/>
+    <w:lsdException w:name="toc 9" w:semiHidden="1" w:uiPriority="39" w:unhideWhenUsed="1"/>
+    <w:lsdException w:name="Normal Indent" w:semiHidden="1" w:unhideWhenUsed="1"/>
+    <w:lsdException w:name="footnote text" w:semiHidden="1" w:unhideWhenUsed="1"/>
+    <w:lsdException w:name="annotation text" w:semiHidden="1" w:unhideWhenUsed="1"/>
+    <w:lsdException w:name="header" w:semiHidden="1" w:unhideWhenUsed="1"/>
+    <w:lsdException w:name="footer" w:semiHidden="1" w:unhideWhenUsed="1"/>
+    <w:lsdException w:name="index heading" w:semiHidden="1" w:unhideWhenUsed="1"/>
+    <w:lsdException w:name="caption" w:semiHidden="1" w:uiPriority="35" w:unhideWhenUsed="1" w:qFormat="1"/>
+    <w:lsdException w:name="table of figures" w:semiHidden="1" w:unhideWhenUsed="1"/>
+    <w:lsdException w:name="envelope address" w:semiHidden="1" w:unhideWhenUsed="1"/>
+    <w:lsdException w:name="envelope return" w:semiHidden="1" w:unhideWhenUsed="1"/>
+    <w:lsdException w:name="footnote reference" w:semiHidden="1" w:unhideWhenUsed="1"/>
+    <w:lsdException w:name="annotation reference" w:semiHidden="1" w:unhideWhenUsed="1"/>
+    <w:lsdException w:name="line number" w:semiHidden="1" w:unhideWhenUsed="1"/>
+    <w:lsdException w:name="page number" w:semiHidden="1" w:unhideWhenUsed="1"/>
+    <w:lsdException w:name="endnote reference" w:semiHidden="1" w:unhideWhenUsed="1"/>
+    <w:lsdException w:name="endnote text" w:semiHidden="1" w:unhideWhenUsed="1"/>
+    <w:lsdException w:name="table of authorities" w:semiHidden="1" w:unhideWhenUsed="1"/>
+    <w:lsdException w:name="macro" w:semiHidden="1" w:unhideWhenUsed="1"/>
+    <w:lsdException w:name="toa heading" w:semiHidden="1" w:unhideWhenUsed="1"/>
+    <w:lsdException w:name="List" w:semiHidden="1" w:unhideWhenUsed="1"/>
+    <w:lsdException w:name="List Bullet" w:semiHidden="1" w:unhideWhenUsed="1"/>
+    <w:lsdException w:name="List Number" w:semiHidden="1" w:unhideWhenUsed="1"/>
+    <w:lsdException w:name="List 2" w:semiHidden="1" w:unhideWhenUsed="1"/>
+    <w:lsdException w:name="List 3" w:semiHidden="1" w:unhideWhenUsed="1"/>
+    <w:lsdException w:name="List 4" w:semiHidden="1" w:unhideWhenUsed="1"/>
+    <w:lsdException w:name="List 5" w:semiHidden="1" w:unhideWhenUsed="1"/>
+    <w:lsdException w:name="List Bullet 2" w:semiHidden="1" w:unhideWhenUsed="1"/>
+    <w:lsdException w:name="List Bullet 3" w:semiHidden="1" w:unhideWhenUsed="1"/>
+    <w:lsdException w:name="List Bullet 4" w:semiHidden="1" w:unhideWhenUsed="1"/>
+    <w:lsdException w:name="List Bullet 5" w:semiHidden="1" w:unhideWhenUsed="1"/>
+    <w:lsdException w:name="List Number 2" w:semiHidden="1" w:unhideWhenUsed="1"/>
+    <w:lsdException w:name="List Number 3" w:semiHidden="1" w:unhideWhenUsed="1"/>
+    <w:lsdException w:name="List Number 4" w:semiHidden="1" w:unhideWhenUsed="1"/>
+    <w:lsdException w:name="List Number 5" w:semiHidden="1" w:unhideWhenUsed="1"/>
+    <w:lsdException w:name="Title" w:uiPriority="10" w:qFormat="1"/>
+    <w:lsdException w:name="Closing" w:semiHidden="1" w:unhideWhenUsed="1"/>
+    <w:lsdException w:name="Signature" w:semiHidden="1" w:unhideWhenUsed="1"/>
+    <w:lsdException w:name="Default Paragraph Font" w:semiHidden="1" w:uiPriority="1" w:unhideWhenUsed="1"/>
+    <w:lsdException w:name="Body Text" w:semiHidden="1" w:unhideWhenUsed="1"/>
+    <w:lsdException w:name="Body Text Indent" w:semiHidden="1" w:unhideWhenUsed="1"/>
+    <w:lsdException w:name="List Continue" w:semiHidden="1" w:unhideWhenUsed="1"/>
+    <w:lsdException w:name="List Continue 2" w:semiHidden="1" w:unhideWhenUsed="1"/>
+    <w:lsdException w:name="List Continue 3" w:semiHidden="1" w:unhideWhenUsed="1"/>
+    <w:lsdException w:name="List Continue 4" w:semiHidden="1" w:unhideWhenUsed="1"/>
+    <w:lsdException w:name="List Continue 5" w:semiHidden="1" w:unhideWhenUsed="1"/>
+    <w:lsdException w:name="Message Header" w:semiHidden="1" w:unhideWhenUsed="1"/>
+    <w:lsdException w:name="Subtitle" w:uiPriority="11" w:qFormat="1"/>
+    <w:lsdException w:name="Salutation" w:semiHidden="1" w:unhideWhenUsed="1"/>
+    <w:lsdException w:name="Date" w:semiHidden="1" w:unhideWhenUsed="1"/>
+    <w:lsdException w:name="Body Text First Indent" w:semiHidden="1" w:unhideWhenUsed="1"/>
+    <w:lsdException w:name="Body Text First Indent 2" w:semiHidden="1" w:unhideWhenUsed="1"/>
+    <w:lsdException w:name="Note Heading" w:semiHidden="1" w:unhideWhenUsed="1"/>
+    <w:lsdException w:name="Body Text 2" w:semiHidden="1" w:unhideWhenUsed="1"/>
+    <w:lsdException w:name="Body Text 3" w:semiHidden="1" w:unhideWhenUsed="1"/>
+    <w:lsdException w:name="Body Text Indent 2" w:semiHidden="1" w:unhideWhenUsed="1"/>
+    <w:lsdException w:name="Body Text Indent 3" w:semiHidden="1" w:unhideWhenUsed="1"/>
+    <w:lsdException w:name="Block Text" w:semiHidden="1" w:unhideWhenUsed="1"/>
+    <w:lsdException w:name="Hyperlink" w:semiHidden="1" w:unhideWhenUsed="1"/>
+    <w:lsdException w:name="FollowedHyperlink" w:semiHidden="1" w:unhideWhenUsed="1"/>
+    <w:lsdException w:name="Strong" w:uiPriority="22" w:qFormat="1"/>
+    <w:lsdException w:name="Emphasis" w:uiPriority="20" w:qFormat="1"/>
+    <w:lsdException w:name="Document Map" w:semiHidden="1" w:unhideWhenUsed="1"/>
+    <w:lsdException w:name="Plain Text" w:semiHidden="1" w:unhideWhenUsed="1"/>
+    <w:lsdException w:name="E-mail Signature" w:semiHidden="1" w:unhideWhenUsed="1"/>
+    <w:lsdException w:name="HTML Top of Form" w:semiHidden="1" w:unhideWhenUsed="1"/>
+    <w:lsdException w:name="HTML Bottom of Form" w:semiHidden="1" w:unhideWhenUsed="1"/>
+    <w:lsdException w:name="Normal (Web)" w:semiHidden="1" w:unhideWhenUsed="1"/>
+    <w:lsdException w:name="HTML Acronym" w:semiHidden="1" w:unhideWhenUsed="1"/>
+    <w:lsdException w:name="HTML Address" w:semiHidden="1" w:unhideWhenUsed="1"/>
+    <w:lsdException w:name="HTML Cite" w:semiHidden="1" w:unhideWhenUsed="1"/>
+    <w:lsdException w:name="HTML Code" w:semiHidden="1" w:unhideWhenUsed="1"/>
+    <w:lsdException w:name="HTML Definition" w:semiHidden="1" w:unhideWhenUsed="1"/>
+    <w:lsdException w:name="HTML Keyboard" w:semiHidden="1" w:unhideWhenUsed="1"/>
+    <w:lsdException w:name="HTML Preformatted" w:semiHidden="1" w:unhideWhenUsed="1"/>
+    <w:lsdException w:name="HTML Sample" w:semiHidden="1" w:unhideWhenUsed="1"/>
+    <w:lsdException w:name="HTML Typewriter" w:semiHidden="1" w:unhideWhenUsed="1"/>
+    <w:lsdException w:name="HTML Variable" w:semiHidden="1" w:unhideWhenUsed="1"/>
+    <w:lsdException w:name="Normal Table" w:semiHidden="1" w:unhideWhenUsed="1"/>
+    <w:lsdException w:name="annotation subject" w:semiHidden="1" w:unhideWhenUsed="1"/>
+    <w:lsdException w:name="No List" w:semiHidden="1" w:unhideWhenUsed="1"/>
+    <w:lsdException w:name="Outline List 1" w:semiHidden="1" w:unhideWhenUsed="1"/>
+    <w:lsdException w:name="Outline List 2" w:semiHidden="1" w:unhideWhenUsed="1"/>
+    <w:lsdException w:name="Outline List 3" w:semiHidden="1" w:unhideWhenUsed="1"/>
+    <w:lsdException w:name="Table Simple 1" w:semiHidden="1" w:unhideWhenUsed="1"/>
+    <w:lsdException w:name="Table Simple 2" w:semiHidden="1" w:unhideWhenUsed="1"/>
+    <w:lsdException w:name="Table Simple 3" w:semiHidden="1" w:unhideWhenUsed="1"/>
+    <w:lsdException w:name="Table Classic 1" w:semiHidden="1" w:unhideWhenUsed="1"/>
+    <w:lsdException w:name="Table Classic 2" w:semiHidden="1" w:unhideWhenUsed="1"/>
+    <w:lsdException w:name="Table Classic 3" w:semiHidden="1" w:unhideWhenUsed="1"/>
+    <w:lsdException w:name="Table Classic 4" w:semiHidden="1" w:unhideWhenUsed="1"/>
+    <w:lsdException w:name="Table Colorful 1" w:semiHidden="1" w:unhideWhenUsed="1"/>
+    <w:lsdException w:name="Table Colorful 2" w:semiHidden="1" w:unhideWhenUsed="1"/>
+    <w:lsdException w:name="Table Colorful 3" w:semiHidden="1" w:unhideWhenUsed="1"/>
+    <w:lsdException w:name="Table Columns 1" w:semiHidden="1" w:unhideWhenUsed="1"/>
+    <w:lsdException w:name="Table Columns 2" w:semiHidden="1" w:unhideWhenUsed="1"/>
+    <w:lsdException w:name="Table Columns 3" w:semiHidden="1" w:unhideWhenUsed="1"/>
+    <w:lsdException w:name="Table Columns 4" w:semiHidden="1" w:unhideWhenUsed="1"/>
+    <w:lsdException w:name="Table Columns 5" w:semiHidden="1" w:unhideWhenUsed="1"/>
+    <w:lsdException w:name="Table Grid 1" w:semiHidden="1" w:unhideWhenUsed="1"/>
+    <w:lsdException w:name="Table Grid 2" w:semiHidden="1" w:unhideWhenUsed="1"/>
+    <w:lsdException w:name="Table Grid 3" w:semiHidden="1" w:unhideWhenUsed="1"/>
+    <w:lsdException w:name="Table Grid 4" w:semiHidden="1" w:unhideWhenUsed="1"/>
+    <w:lsdException w:name="Table Grid 5" w:semiHidden="1" w:unhideWhenUsed="1"/>
+    <w:lsdException w:name="Table Grid 6" w:semiHidden="1" w:unhideWhenUsed="1"/>
+    <w:lsdException w:name="Table Grid 7" w:semiHidden="1" w:unhideWhenUsed="1"/>
+    <w:lsdException w:name="Table Grid 8" w:semiHidden="1" w:unhideWhenUsed="1"/>
+    <w:lsdException w:name="Table List 1" w:semiHidden="1" w:unhideWhenUsed="1"/>
+    <w:lsdException w:name="Table List 2" w:semiHidden="1" w:unhideWhenUsed="1"/>
+    <w:lsdException w:name="Table List 3" w:semiHidden="1" w:unhideWhenUsed="1"/>
+    <w:lsdException w:name="Table List 4" w:semiHidden="1" w:unhideWhenUsed="1"/>
+    <w:lsdException w:name="Table List 5" w:semiHidden="1" w:unhideWhenUsed="1"/>
+    <w:lsdException w:name="Table List 6" w:semiHidden="1" w:unhideWhenUsed="1"/>
+    <w:lsdException w:name="Table List 7" w:semiHidden="1" w:unhideWhenUsed="1"/>
+    <w:lsdException w:name="Table List 8" w:semiHidden="1" w:unhideWhenUsed="1"/>
+    <w:lsdException w:name="Table 3D effects 1" w:semiHidden="1" w:unhideWhenUsed="1"/>
+    <w:lsdException w:name="Table 3D effects 2" w:semiHidden="1" w:unhideWhenUsed="1"/>
+    <w:lsdException w:name="Table 3D effects 3" w:semiHidden="1" w:unhideWhenUsed="1"/>
+    <w:lsdException w:name="Table Contemporary" w:semiHidden="1" w:unhideWhenUsed="1"/>
+    <w:lsdException w:name="Table Elegant" w:semiHidden="1" w:unhideWhenUsed="1"/>
+    <w:lsdException w:name="Table Professional" w:semiHidden="1" w:unhideWhenUsed="1"/>
+    <w:lsdException w:name="Table Subtle 1" w:semiHidden="1" w:unhideWhenUsed="1"/>
+    <w:lsdException w:name="Table Subtle 2" w:semiHidden="1" w:unhideWhenUsed="1"/>
+    <w:lsdException w:name="Table Web 1" w:semiHidden="1" w:unhideWhenUsed="1"/>
+    <w:lsdException w:name="Table Web 2" w:semiHidden="1" w:unhideWhenUsed="1"/>
+    <w:lsdException w:name="Table Web 3" w:semiHidden="1" w:unhideWhenUsed="1"/>
+    <w:lsdException w:name="Balloon Text" w:semiHidden="1" w:unhideWhenUsed="1"/>
+    <w:lsdException w:name="Table Grid" w:uiPriority="59"/>
+    <w:lsdException w:name="Table Theme" w:semiHidden="1" w:unhideWhenUsed="1"/>
+    <w:lsdException w:name="Placeholder Text" w:semiHidden="1"/>
+    <w:lsdException w:name="No Spacing" w:uiPriority="1" w:qFormat="1"/>
+    <w:lsdException w:name="Light Shading" w:uiPriority="60"/>
+    <w:lsdException w:name="Light List" w:uiPriority="61"/>
+    <w:lsdException w:name="Light Grid" w:uiPriority="62"/>
+    <w:lsdException w:name="Medium Shading 1" w:uiPriority="63"/>
+    <w:lsdException w:name="Medium Shading 2" w:uiPriority="64"/>
+    <w:lsdException w:name="Medium List 1" w:uiPriority="65"/>
+    <w:lsdException w:name="Medium List 2" w:uiPriority="66"/>
+    <w:lsdException w:name="Medium Grid 1" w:uiPriority="67"/>
+    <w:lsdException w:name="Medium Grid 2" w:uiPriority="68"/>
+    <w:lsdException w:name="Medium Grid 3" w:uiPriority="69"/>
+    <w:lsdException w:name="Dark List" w:uiPriority="70"/>
+    <w:lsdException w:name="Colorful Shading" w:uiPriority="71"/>
+    <w:lsdException w:name="Colorful List" w:uiPriority="72"/>
+    <w:lsdException w:name="Colorful Grid" w:uiPriority="73"/>
+    <w:lsdException w:name="Light Shading Accent 1" w:uiPriority="60"/>
+    <w:lsdException w:name="Light List Accent 1" w:uiPriority="61"/>
+    <w:lsdException w:name="Light Grid Accent 1" w:uiPriority="62"/>
+    <w:lsdException w:name="Medium Shading 1 Accent 1" w:uiPriority="63"/>
+    <w:lsdException w:name="Medium Shading 2 Accent 1" w:uiPriority="64"/>
+    <w:lsdException w:name="Medium List 1 Accent 1" w:uiPriority="65"/>
+    <w:lsdException w:name="Revision" w:semiHidden="1"/>
+    <w:lsdException w:name="List Paragraph" w:uiPriority="34" w:qFormat="1"/>
+    <w:lsdException w:name="Quote" w:uiPriority="29" w:qFormat="1"/>
+    <w:lsdException w:name="Intense Quote" w:uiPriority="30" w:qFormat="1"/>
+    <w:lsdException w:name="Medium List 2 Accent 1" w:uiPriority="66"/>
+    <w:lsdException w:name="Medium Grid 1 Accent 1" w:uiPriority="67"/>
+    <w:lsdException w:name="Medium Grid 2 Accent 1" w:uiPriority="68"/>
+    <w:lsdException w:name="Medium Grid 3 Accent 1" w:uiPriority="69"/>
+    <w:lsdException w:name="Dark List Accent 1" w:uiPriority="70"/>
+    <w:lsdException w:name="Colorful Shading Accent 1" w:uiPriority="71"/>
+    <w:lsdException w:name="Colorful List Accent 1" w:uiPriority="72"/>
+    <w:lsdException w:name="Colorful Grid Accent 1" w:uiPriority="73"/>
+    <w:lsdException w:name="Light Shading Accent 2" w:uiPriority="60"/>
+    <w:lsdException w:name="Light List Accent 2" w:uiPriority="61"/>
+    <w:lsdException w:name="Light Grid Accent 2" w:uiPriority="62"/>
+    <w:lsdException w:name="Medium Shading 1 Accent 2" w:uiPriority="63"/>
+    <w:lsdException w:name="Medium Shading 2 Accent 2" w:uiPriority="64"/>
+    <w:lsdException w:name="Medium List 1 Accent 2" w:uiPriority="65"/>
+    <w:lsdException w:name="Medium List 2 Accent 2" w:uiPriority="66"/>
+    <w:lsdException w:name="Medium Grid 1 Accent 2" w:uiPriority="67"/>
+    <w:lsdException w:name="Medium Grid 2 Accent 2" w:uiPriority="68"/>
+    <w:lsdException w:name="Medium Grid 3 Accent 2" w:uiPriority="69"/>
+    <w:lsdException w:name="Dark List Accent 2" w:uiPriority="70"/>
+    <w:lsdException w:name="Colorful Shading Accent 2" w:uiPriority="71"/>
+    <w:lsdException w:name="Colorful List Accent 2" w:uiPriority="72"/>
+    <w:lsdException w:name="Colorful Grid Accent 2" w:uiPriority="73"/>
+    <w:lsdException w:name="Light Shading Accent 3" w:uiPriority="60"/>
+    <w:lsdException w:name="Light List Accent 3" w:uiPriority="61"/>
+    <w:lsdException w:name="Light Grid Accent 3" w:uiPriority="62"/>
+    <w:lsdException w:name="Medium Shading 1 Accent 3" w:uiPriority="63"/>
+    <w:lsdException w:name="Medium Shading 2 Accent 3" w:uiPriority="64"/>
+    <w:lsdException w:name="Medium List 1 Accent 3" w:uiPriority="65"/>
+    <w:lsdException w:name="Medium List 2 Accent 3" w:uiPriority="66"/>
+    <w:lsdException w:name="Medium Grid 1 Accent 3" w:uiPriority="67"/>
+    <w:lsdException w:name="Medium Grid 2 Accent 3" w:uiPriority="68"/>
+    <w:lsdException w:name="Medium Grid 3 Accent 3" w:uiPriority="69"/>
+    <w:lsdException w:name="Dark List Accent 3" w:uiPriority="70"/>
+    <w:lsdException w:name="Colorful Shading Accent 3" w:uiPriority="71"/>
+    <w:lsdException w:name="Colorful List Accent 3" w:uiPriority="72"/>
+    <w:lsdException w:name="Colorful Grid Accent 3" w:uiPriority="73"/>
+    <w:lsdException w:name="Light Shading Accent 4" w:uiPriority="60"/>
+    <w:lsdException w:name="Light List Accent 4" w:uiPriority="61"/>
+    <w:lsdException w:name="Light Grid Accent 4" w:uiPriority="62"/>
+    <w:lsdException w:name="Medium Shading 1 Accent 4" w:uiPriority="63"/>
+    <w:lsdException w:name="Medium Shading 2 Accent 4" w:uiPriority="64"/>
+    <w:lsdException w:name="Medium List 1 Accent 4" w:uiPriority="65"/>
+    <w:lsdException w:name="Medium List 2 Accent 4" w:uiPriority="66"/>
+    <w:lsdException w:name="Medium Grid 1 Accent 4" w:uiPriority="67"/>
+    <w:lsdException w:name="Medium Grid 2 Accent 4" w:uiPriority="68"/>
+    <w:lsdException w:name="Medium Grid 3 Accent 4" w:uiPriority="69"/>
+    <w:lsdException w:name="Dark List Accent 4" w:uiPriority="70"/>
+    <w:lsdException w:name="Colorful Shading Accent 4" w:uiPriority="71"/>
+    <w:lsdException w:name="Colorful List Accent 4" w:uiPriority="72"/>
+    <w:lsdException w:name="Colorful Grid Accent 4" w:uiPriority="73"/>
+    <w:lsdException w:name="Light Shading Accent 5" w:uiPriority="60"/>
+    <w:lsdException w:name="Light List Accent 5" w:uiPriority="61"/>
+    <w:lsdException w:name="Light Grid Accent 5" w:uiPriority="62"/>
+    <w:lsdException w:name="Medium Shading 1 Accent 5" w:uiPriority="63"/>
+    <w:lsdException w:name="Medium Shading 2 Accent 5" w:uiPriority="64"/>
+    <w:lsdException w:name="Medium List 1 Accent 5" w:uiPriority="65"/>
+    <w:lsdException w:name="Medium List 2 Accent 5" w:uiPriority="66"/>
+    <w:lsdException w:name="Medium Grid 1 Accent 5" w:uiPriority="67"/>
+    <w:lsdException w:name="Medium Grid 2 Accent 5" w:uiPriority="68"/>
+    <w:lsdException w:name="Medium Grid 3 Accent 5" w:uiPriority="69"/>
+    <w:lsdException w:name="Dark List Accent 5" w:uiPriority="70"/>
+    <w:lsdException w:name="Colorful Shading Accent 5" w:uiPriority="71"/>
+    <w:lsdException w:name="Colorful List Accent 5" w:uiPriority="72"/>
+    <w:lsdException w:name="Colorful Grid Accent 5" w:uiPriority="73"/>
+    <w:lsdException w:name="Light Shading Accent 6" w:uiPriority="60"/>
+    <w:lsdException w:name="Light List Accent 6" w:uiPriority="61"/>
+    <w:lsdException w:name="Light Grid Accent 6" w:uiPriority="62"/>
+    <w:lsdException w:name="Medium Shading 1 Accent 6" w:uiPriority="63"/>
+    <w:lsdException w:name="Medium Shading 2 Accent 6" w:uiPriority="64"/>
+    <w:lsdException w:name="Medium List 1 Accent 6" w:uiPriority="65"/>
+    <w:lsdException w:name="Medium List 2 Accent 6" w:uiPriority="66"/>
+    <w:lsdException w:name="Medium Grid 1 Accent 6" w:uiPriority="67"/>
+    <w:lsdException w:name="Medium Grid 2 Accent 6" w:uiPriority="68"/>
+    <w:lsdException w:name="Medium Grid 3 Accent 6" w:uiPriority="69"/>
+    <w:lsdException w:name="Dark List Accent 6" w:uiPriority="70"/>
+    <w:lsdException w:name="Colorful Shading Accent 6" w:uiPriority="71"/>
+    <w:lsdException w:name="Colorful List Accent 6" w:uiPriority="72"/>
+    <w:lsdException w:name="Colorful Grid Accent 6" w:uiPriority="73"/>
+    <w:lsdException w:name="Subtle Emphasis" w:uiPriority="19" w:qFormat="1"/>
+    <w:lsdException w:name="Intense Emphasis" w:uiPriority="21" w:qFormat="1"/>
+    <w:lsdException w:name="Subtle Reference" w:uiPriority="31" w:qFormat="1"/>
+    <w:lsdException w:name="Intense Reference" w:uiPriority="32" w:qFormat="1"/>
+    <w:lsdException w:name="Book Title" w:uiPriority="33" w:qFormat="1"/>
+    <w:lsdException w:name="Bibliography" w:semiHidden="1" w:uiPriority="37" w:unhideWhenUsed="1"/>
+    <w:lsdException w:name="TOC Heading" w:semiHidden="1" w:uiPriority="39" w:unhideWhenUsed="1" w:qFormat="1"/>
+    <w:lsdException w:name="Plain Table 1" w:uiPriority="41"/>
+    <w:lsdException w:name="Plain Table 2" w:uiPriority="42"/>
+    <w:lsdException w:name="Plain Table 3" w:uiPriority="43"/>
+    <w:lsdException w:name="Plain Table 4" w:uiPriority="44"/>
+    <w:lsdException w:name="Plain Table 5" w:uiPriority="45"/>
+    <w:lsdException w:name="Grid Table Light" w:uiPriority="40"/>
+    <w:lsdException w:name="Grid Table 1 Light" w:uiPriority="46"/>
+    <w:lsdException w:name="Grid Table 2" w:uiPriority="47"/>
+    <w:lsdException w:name="Grid Table 3" w:uiPriority="48"/>
+    <w:lsdException w:name="Grid Table 4" w:uiPriority="49"/>
+    <w:lsdException w:name="Grid Table 5 Dark" w:uiPriority="50"/>
+    <w:lsdException w:name="Grid Table 6 Colorful" w:uiPriority="51"/>
+    <w:lsdException w:name="Grid Table 7 Colorful" w:uiPriority="52"/>
+    <w:lsdException w:name="Grid Table 1 Light Accent 1" w:uiPriority="46"/>
+    <w:lsdException w:name="Grid Table 2 Accent 1" w:uiPriority="47"/>
+    <w:lsdException w:name="Grid Table 3 Accent 1" w:uiPriority="48"/>
+    <w:lsdException w:name="Grid Table 4 Accent 1" w:uiPriority="49"/>
+    <w:lsdException w:name="Grid Table 5 Dark Accent 1" w:uiPriority="50"/>
+    <w:lsdException w:name="Grid Table 6 Colorful Accent 1" w:uiPriority="51"/>
+    <w:lsdException w:name="Grid Table 7 Colorful Accent 1" w:uiPriority="52"/>
+    <w:lsdException w:name="Grid Table 1 Light Accent 2" w:uiPriority="46"/>
+    <w:lsdException w:name="Grid Table 2 Accent 2" w:uiPriority="47"/>
+    <w:lsdException w:name="Grid Table 3 Accent 2" w:uiPriority="48"/>
+    <w:lsdException w:name="Grid Table 4 Accent 2" w:uiPriority="49"/>
+    <w:lsdException w:name="Grid Table 5 Dark Accent 2" w:uiPriority="50"/>
+    <w:lsdException w:name="Grid Table 6 Colorful Accent 2" w:uiPriority="51"/>
+    <w:lsdException w:name="Grid Table 7 Colorful Accent 2" w:uiPriority="52"/>
+    <w:lsdException w:name="Grid Table 1 Light Accent 3" w:uiPriority="46"/>
+    <w:lsdException w:name="Grid Table 2 Accent 3" w:uiPriority="47"/>
+    <w:lsdException w:name="Grid Table 3 Accent 3" w:uiPriority="48"/>
+    <w:lsdException w:name="Grid Table 4 Accent 3" w:uiPriority="49"/>
+    <w:lsdException w:name="Grid Table 5 Dark Accent 3" w:uiPriority="50"/>
+    <w:lsdException w:name="Grid Table 6 Colorful Accent 3" w:uiPriority="51"/>
+    <w:lsdException w:name="Grid Table 7 Colorful Accent 3" w:uiPriority="52"/>
+    <w:lsdException w:name="Grid Table 1 Light Accent 4" w:uiPriority="46"/>
+    <w:lsdException w:name="Grid Table 2 Accent 4" w:uiPriority="47"/>
+    <w:lsdException w:name="Grid Table 3 Accent 4" w:uiPriority="48"/>
+    <w:lsdException w:name="Grid Table 4 Accent 4" w:uiPriority="49"/>
+    <w:lsdException w:name="Grid Table 5 Dark Accent 4" w:uiPriority="50"/>
+    <w:lsdException w:name="Grid Table 6 Colorful Accent 4" w:uiPriority="51"/>
+    <w:lsdException w:name="Grid Table 7 Colorful Accent 4" w:uiPriority="52"/>
+    <w:lsdException w:name="Grid Table 1 Light Accent 5" w:uiPriority="46"/>
+    <w:lsdException w:name="Grid Table 2 Accent 5" w:uiPriority="47"/>
+    <w:lsdException w:name="Grid Table 3 Accent 5" w:uiPriority="48"/>
+    <w:lsdException w:name="Grid Table 4 Accent 5" w:uiPriority="49"/>
+    <w:lsdException w:name="Grid Table 5 Dark Accent 5" w:uiPriority="50"/>
+    <w:lsdException w:name="Grid Table 6 Colorful Accent 5" w:uiPriority="51"/>
+    <w:lsdException w:name="Grid Table 7 Colorful Accent 5" w:uiPriority="52"/>
+    <w:lsdException w:name="Grid Table 1 Light Accent 6" w:uiPriority="46"/>
+    <w:lsdException w:name="Grid Table 2 Accent 6" w:uiPriority="47"/>
+    <w:lsdException w:name="Grid Table 3 Accent 6" w:uiPriority="48"/>
+    <w:lsdException w:name="Grid Table 4 Accent 6" w:uiPriority="49"/>
+    <w:lsdException w:name="Grid Table 5 Dark Accent 6" w:uiPriority="50"/>
+    <w:lsdException w:name="Grid Table 6 Colorful Accent 6" w:uiPriority="51"/>
+    <w:lsdException w:name="Grid Table 7 Colorful Accent 6" w:uiPriority="52"/>
+    <w:lsdException w:name="List Table 1 Light" w:uiPriority="46"/>
+    <w:lsdException w:name="List Table 2" w:uiPriority="47"/>
+    <w:lsdException w:name="List Table 3" w:uiPriority="48"/>
+    <w:lsdException w:name="List Table 4" w:uiPriority="49"/>
+    <w:lsdException w:name="List Table 5 Dark" w:uiPriority="50"/>
+    <w:lsdException w:name="List Table 6 Colorful" w:uiPriority="51"/>
+    <w:lsdException w:name="List Table 7 Colorful" w:uiPriority="52"/>
+    <w:lsdException w:name="List Table 1 Light Accent 1" w:uiPriority="46"/>
+    <w:lsdException w:name="List Table 2 Accent 1" w:uiPriority="47"/>
+    <w:lsdException w:name="List Table 3 Accent 1" w:uiPriority="48"/>
+    <w:lsdException w:name="List Table 4 Accent 1" w:uiPriority="49"/>
+    <w:lsdException w:name="List Table 5 Dark Accent 1" w:uiPriority="50"/>
+    <w:lsdException w:name="List Table 6 Colorful Accent 1" w:uiPriority="51"/>
+    <w:lsdException w:name="List Table 7 Colorful Accent 1" w:uiPriority="52"/>
+    <w:lsdException w:name="List Table 1 Light Accent 2" w:uiPriority="46"/>
+    <w:lsdException w:name="List Table 2 Accent 2" w:uiPriority="47"/>
+    <w:lsdException w:name="List Table 3 Accent 2" w:uiPriority="48"/>
+    <w:lsdException w:name="List Table 4 Accent 2" w:uiPriority="49"/>
+    <w:lsdException w:name="List Table 5 Dark Accent 2" w:uiPriority="50"/>
+    <w:lsdException w:name="List Table 6 Colorful Accent 2" w:uiPriority="51"/>
+    <w:lsdException w:name="List Table 7 Colorful Accent 2" w:uiPriority="52"/>
+    <w:lsdException w:name="List Table 1 Light Accent 3" w:uiPriority="46"/>
+    <w:lsdException w:name="List Table 2 Accent 3" w:uiPriority="47"/>
+    <w:lsdException w:name="List Table 3 Accent 3" w:uiPriority="48"/>
+    <w:lsdException w:name="List Table 4 Accent 3" w:uiPriority="49"/>
+    <w:lsdException w:name="List Table 5 Dark Accent 3" w:uiPriority="50"/>
+    <w:lsdException w:name="List Table 6 Colorful Accent 3" w:uiPriority="51"/>
+    <w:lsdException w:name="List Table 7 Colorful Accent 3" w:uiPriority="52"/>
+    <w:lsdException w:name="List Table 1 Light Accent 4" w:uiPriority="46"/>
+    <w:lsdException w:name="List Table 2 Accent 4" w:uiPriority="47"/>
+    <w:lsdException w:name="List Table 3 Accent 4" w:uiPriority="48"/>
+    <w:lsdException w:name="List Table 4 Accent 4" w:uiPriority="49"/>
+    <w:lsdException w:name="List Table 5 Dark Accent 4" w:uiPriority="50"/>
+    <w:lsdException w:name="List Table 6 Colorful Accent 4" w:uiPriority="51"/>
+    <w:lsdException w:name="List Table 7 Colorful Accent 4" w:uiPriority="52"/>
+    <w:lsdException w:name="List Table 1 Light Accent 5" w:uiPriority="46"/>
+    <w:lsdException w:name="List Table 2 Accent 5" w:uiPriority="47"/>
+    <w:lsdException w:name="List Table 3 Accent 5" w:uiPriority="48"/>
+    <w:lsdException w:name="List Table 4 Accent 5" w:uiPriority="49"/>
+    <w:lsdException w:name="List Table 5 Dark Accent 5" w:uiPriority="50"/>
+    <w:lsdException w:name="List Table 6 Colorful Accent 5" w:uiPriority="51"/>
+    <w:lsdException w:name="List Table 7 Colorful Accent 5" w:uiPriority="52"/>
+    <w:lsdException w:name="List Table 1 Light Accent 6" w:uiPriority="46"/>
+    <w:lsdException w:name="List Table 2 Accent 6" w:uiPriority="47"/>
+    <w:lsdException w:name="List Table 3 Accent 6" w:uiPriority="48"/>
+    <w:lsdException w:name="List Table 4 Accent 6" w:uiPriority="49"/>
+    <w:lsdException w:name="List Table 5 Dark Accent 6" w:uiPriority="50"/>
+    <w:lsdException w:name="List Table 6 Colorful Accent 6" w:uiPriority="51"/>
+    <w:lsdException w:name="List Table 7 Colorful Accent 6" w:uiPriority="52"/>
   </w:latentStyles>
   <w:style w:type="paragraph" w:default="1" w:styleId="Normal">
     <w:name w:val="Normal"/>
     <w:qFormat/>
   </w:style>
-  <w:style w:type="paragraph" w:styleId="Heading1">
+  <w:style w:type="paragraph" w:styleId="Ttulo1">
     <w:name w:val="heading 1"/>
     <w:basedOn w:val="Normal"/>
     <w:next w:val="Normal"/>
-    <w:link w:val="Heading1Char"/>
+    <w:link w:val="Ttulo1Car"/>
     <w:uiPriority w:val="9"/>
     <w:qFormat/>
     <w:pPr>
@@ -8695,11 +8970,11 @@
       <w:szCs w:val="28"/>
     </w:rPr>
   </w:style>
-  <w:style w:type="paragraph" w:styleId="Heading2">
+  <w:style w:type="paragraph" w:styleId="Ttulo2">
     <w:name w:val="heading 2"/>
     <w:basedOn w:val="Normal"/>
     <w:next w:val="Normal"/>
-    <w:link w:val="Heading2Char"/>
+    <w:link w:val="Ttulo2Car"/>
     <w:uiPriority w:val="9"/>
     <w:unhideWhenUsed/>
     <w:qFormat/>
@@ -8718,18 +8993,17 @@
       <w:szCs w:val="26"/>
     </w:rPr>
   </w:style>
-  <w:style w:type="character" w:default="1" w:styleId="DefaultParagraphFont">
+  <w:style w:type="character" w:default="1" w:styleId="Fuentedeprrafopredeter">
     <w:name w:val="Default Paragraph Font"/>
     <w:uiPriority w:val="1"/>
     <w:semiHidden/>
     <w:unhideWhenUsed/>
   </w:style>
-  <w:style w:type="table" w:default="1" w:styleId="TableNormal">
+  <w:style w:type="table" w:default="1" w:styleId="Tablanormal">
     <w:name w:val="Normal Table"/>
     <w:uiPriority w:val="99"/>
     <w:semiHidden/>
     <w:unhideWhenUsed/>
-    <w:qFormat/>
     <w:tblPr>
       <w:tblInd w:w="0" w:type="dxa"/>
       <w:tblCellMar>
@@ -8740,21 +9014,20 @@
       </w:tblCellMar>
     </w:tblPr>
   </w:style>
-  <w:style w:type="numbering" w:default="1" w:styleId="NoList">
+  <w:style w:type="numbering" w:default="1" w:styleId="Sinlista">
     <w:name w:val="No List"/>
     <w:uiPriority w:val="99"/>
     <w:semiHidden/>
     <w:unhideWhenUsed/>
   </w:style>
-  <w:style w:type="table" w:styleId="TableGrid">
+  <w:style w:type="table" w:styleId="Tablaconcuadrcula">
     <w:name w:val="Table Grid"/>
-    <w:basedOn w:val="TableNormal"/>
+    <w:basedOn w:val="Tablanormal"/>
     <w:uiPriority w:val="59"/>
     <w:pPr>
       <w:spacing w:after="0" w:line="240" w:lineRule="auto"/>
     </w:pPr>
     <w:tblPr>
-      <w:tblInd w:w="0" w:type="dxa"/>
       <w:tblBorders>
         <w:top w:val="single" w:sz="4" w:space="0" w:color="auto"/>
         <w:left w:val="single" w:sz="4" w:space="0" w:color="auto"/>
@@ -8763,17 +9036,11 @@
         <w:insideH w:val="single" w:sz="4" w:space="0" w:color="auto"/>
         <w:insideV w:val="single" w:sz="4" w:space="0" w:color="auto"/>
       </w:tblBorders>
-      <w:tblCellMar>
-        <w:top w:w="0" w:type="dxa"/>
-        <w:left w:w="108" w:type="dxa"/>
-        <w:bottom w:w="0" w:type="dxa"/>
-        <w:right w:w="108" w:type="dxa"/>
-      </w:tblCellMar>
     </w:tblPr>
   </w:style>
   <w:style w:type="table" w:customStyle="1" w:styleId="LightList1">
     <w:name w:val="Light List1"/>
-    <w:basedOn w:val="TableNormal"/>
+    <w:basedOn w:val="Tablanormal"/>
     <w:uiPriority w:val="61"/>
     <w:pPr>
       <w:spacing w:after="0" w:line="240" w:lineRule="auto"/>
@@ -8781,19 +9048,12 @@
     <w:tblPr>
       <w:tblStyleRowBandSize w:val="1"/>
       <w:tblStyleColBandSize w:val="1"/>
-      <w:tblInd w:w="0" w:type="dxa"/>
       <w:tblBorders>
         <w:top w:val="single" w:sz="8" w:space="0" w:color="000000" w:themeColor="text1"/>
         <w:left w:val="single" w:sz="8" w:space="0" w:color="000000" w:themeColor="text1"/>
         <w:bottom w:val="single" w:sz="8" w:space="0" w:color="000000" w:themeColor="text1"/>
         <w:right w:val="single" w:sz="8" w:space="0" w:color="000000" w:themeColor="text1"/>
       </w:tblBorders>
-      <w:tblCellMar>
-        <w:top w:w="0" w:type="dxa"/>
-        <w:left w:w="108" w:type="dxa"/>
-        <w:bottom w:w="0" w:type="dxa"/>
-        <w:right w:w="108" w:type="dxa"/>
-      </w:tblCellMar>
     </w:tblPr>
     <w:tblStylePr w:type="firstRow">
       <w:pPr>
@@ -8864,7 +9124,7 @@
   </w:style>
   <w:style w:type="table" w:customStyle="1" w:styleId="LightList-Accent11">
     <w:name w:val="Light List - Accent 11"/>
-    <w:basedOn w:val="TableNormal"/>
+    <w:basedOn w:val="Tablanormal"/>
     <w:uiPriority w:val="61"/>
     <w:pPr>
       <w:spacing w:after="0" w:line="240" w:lineRule="auto"/>
@@ -8872,19 +9132,12 @@
     <w:tblPr>
       <w:tblStyleRowBandSize w:val="1"/>
       <w:tblStyleColBandSize w:val="1"/>
-      <w:tblInd w:w="0" w:type="dxa"/>
       <w:tblBorders>
         <w:top w:val="single" w:sz="8" w:space="0" w:color="4F81BD" w:themeColor="accent1"/>
         <w:left w:val="single" w:sz="8" w:space="0" w:color="4F81BD" w:themeColor="accent1"/>
         <w:bottom w:val="single" w:sz="8" w:space="0" w:color="4F81BD" w:themeColor="accent1"/>
         <w:right w:val="single" w:sz="8" w:space="0" w:color="4F81BD" w:themeColor="accent1"/>
       </w:tblBorders>
-      <w:tblCellMar>
-        <w:top w:w="0" w:type="dxa"/>
-        <w:left w:w="108" w:type="dxa"/>
-        <w:bottom w:w="0" w:type="dxa"/>
-        <w:right w:w="108" w:type="dxa"/>
-      </w:tblCellMar>
     </w:tblPr>
     <w:tblStylePr w:type="firstRow">
       <w:pPr>
@@ -8953,10 +9206,10 @@
       </w:tcPr>
     </w:tblStylePr>
   </w:style>
-  <w:style w:type="character" w:customStyle="1" w:styleId="Heading1Char">
-    <w:name w:val="Heading 1 Char"/>
-    <w:basedOn w:val="DefaultParagraphFont"/>
-    <w:link w:val="Heading1"/>
+  <w:style w:type="character" w:customStyle="1" w:styleId="Ttulo1Car">
+    <w:name w:val="Título 1 Car"/>
+    <w:basedOn w:val="Fuentedeprrafopredeter"/>
+    <w:link w:val="Ttulo1"/>
     <w:uiPriority w:val="9"/>
     <w:rPr>
       <w:rFonts w:asciiTheme="majorHAnsi" w:eastAsiaTheme="majorEastAsia" w:hAnsiTheme="majorHAnsi" w:cstheme="majorBidi"/>
@@ -8967,10 +9220,10 @@
       <w:szCs w:val="28"/>
     </w:rPr>
   </w:style>
-  <w:style w:type="character" w:customStyle="1" w:styleId="Heading2Char">
-    <w:name w:val="Heading 2 Char"/>
-    <w:basedOn w:val="DefaultParagraphFont"/>
-    <w:link w:val="Heading2"/>
+  <w:style w:type="character" w:customStyle="1" w:styleId="Ttulo2Car">
+    <w:name w:val="Título 2 Car"/>
+    <w:basedOn w:val="Fuentedeprrafopredeter"/>
+    <w:link w:val="Ttulo2"/>
     <w:uiPriority w:val="9"/>
     <w:rPr>
       <w:rFonts w:asciiTheme="majorHAnsi" w:eastAsiaTheme="majorEastAsia" w:hAnsiTheme="majorHAnsi" w:cstheme="majorBidi"/>

</xml_diff>